<commit_message>
Text color set to "automatic".
</commit_message>
<xml_diff>
--- a/docs/May-Anbesa-Monestary-Land-Charter-Sample.docx
+++ b/docs/May-Anbesa-Monestary-Land-Charter-Sample.docx
@@ -24,7 +24,6 @@
       <w:r>
         <w:rPr>
           <w:rFonts w:ascii="Geʾez Manuscript Zemen" w:hAnsi="Geʾez Manuscript Zemen" w:cs="Geʾez Manuscript Zemen"/>
-          <w:color w:val="000000"/>
           <w:sz w:val="36"/>
           <w:szCs w:val="36"/>
         </w:rPr>
@@ -53,7 +52,6 @@
       <w:r>
         <w:rPr>
           <w:rFonts w:ascii="Geʾez Manuscript Zemen Regular" w:hAnsi="Geʾez Manuscript Zemen Regular" w:cs="Geʾez Manuscript Zemen Regular"/>
-          <w:color w:val="000000"/>
           <w:sz w:val="36"/>
           <w:szCs w:val="36"/>
         </w:rPr>
@@ -101,7 +99,6 @@
       <w:r>
         <w:rPr>
           <w:rFonts w:ascii="Geʾez Manuscript Zemen Regular" w:hAnsi="Geʾez Manuscript Zemen Regular" w:cs="Geʾez Manuscript Zemen Regular"/>
-          <w:color w:val="000000"/>
           <w:sz w:val="36"/>
           <w:szCs w:val="36"/>
         </w:rPr>
@@ -180,7 +177,7 @@
           </mc:Choice>
           <mc:Fallback>
             <w:pict>
-              <v:line w14:anchorId="45AD6E85" id="Straight Connector 1" o:spid="_x0000_s1026" style="position:absolute;z-index:251659264;visibility:visible;mso-wrap-style:square;mso-height-percent:0;mso-wrap-distance-left:9pt;mso-wrap-distance-top:0;mso-wrap-distance-right:9pt;mso-wrap-distance-bottom:0;mso-position-horizontal:absolute;mso-position-horizontal-relative:text;mso-position-vertical:absolute;mso-position-vertical-relative:text;mso-height-percent:0;mso-height-relative:margin" from="219.95pt,4.95pt" to="219.95pt,144.5pt" o:gfxdata="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" strokecolor="#a5a5a5 [3206]" strokeweight="1.5pt">
+              <v:line w14:anchorId="45AD6E85" id="Straight Connector 1" o:spid="_x0000_s1026" style="position:absolute;z-index:251659264;visibility:visible;mso-wrap-style:square;mso-height-percent:0;mso-wrap-distance-left:9pt;mso-wrap-distance-top:0;mso-wrap-distance-right:9pt;mso-wrap-distance-bottom:0;mso-position-horizontal:absolute;mso-position-horizontal-relative:text;mso-position-vertical:absolute;mso-position-vertical-relative:text;mso-height-percent:0;mso-height-relative:margin" from="219.95pt,4.95pt" to="219.95pt,144.5pt" o:gfxdata="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" strokecolor="#a5a5a5 [3206]" strokeweight="1.5pt">
                 <v:stroke joinstyle="miter"/>
               </v:line>
             </w:pict>
@@ -219,7 +216,6 @@
       <w:r>
         <w:rPr>
           <w:rFonts w:ascii="Geʾez Manuscript Zemen Regular" w:hAnsi="Geʾez Manuscript Zemen Regular" w:cs="Geʾez Manuscript Zemen Regular"/>
-          <w:color w:val="000000"/>
           <w:sz w:val="36"/>
           <w:szCs w:val="36"/>
         </w:rPr>
@@ -275,7 +271,6 @@
       <w:r>
         <w:rPr>
           <w:rFonts w:ascii="Geʾez Manuscript Zemen Regular" w:hAnsi="Geʾez Manuscript Zemen Regular" w:cs="Geʾez Manuscript Zemen Regular"/>
-          <w:color w:val="000000"/>
           <w:sz w:val="36"/>
           <w:szCs w:val="36"/>
         </w:rPr>
@@ -342,7 +337,6 @@
       <w:r>
         <w:rPr>
           <w:rFonts w:ascii="Geʾez Manuscript Zemen Regular" w:hAnsi="Geʾez Manuscript Zemen Regular" w:cs="Geʾez Manuscript Zemen Regular"/>
-          <w:color w:val="000000"/>
           <w:sz w:val="36"/>
           <w:szCs w:val="36"/>
         </w:rPr>
@@ -401,7 +395,6 @@
       <w:r>
         <w:rPr>
           <w:rFonts w:ascii="Geʾez Manuscript Zemen Regular" w:hAnsi="Geʾez Manuscript Zemen Regular" w:cs="Geʾez Manuscript Zemen Regular"/>
-          <w:color w:val="000000"/>
           <w:sz w:val="36"/>
           <w:szCs w:val="36"/>
         </w:rPr>
@@ -439,7 +432,6 @@
       <w:r>
         <w:rPr>
           <w:rFonts w:ascii="Geʾez Manuscript Zemen Regular" w:hAnsi="Geʾez Manuscript Zemen Regular" w:cs="Geʾez Manuscript Zemen Regular"/>
-          <w:color w:val="000000"/>
           <w:sz w:val="36"/>
           <w:szCs w:val="36"/>
         </w:rPr>
@@ -487,7 +479,6 @@
       <w:r>
         <w:rPr>
           <w:rFonts w:ascii="Geʾez Manuscript Zemen Regular" w:hAnsi="Geʾez Manuscript Zemen Regular" w:cs="Geʾez Manuscript Zemen Regular"/>
-          <w:color w:val="000000"/>
           <w:sz w:val="36"/>
           <w:szCs w:val="36"/>
         </w:rPr>
@@ -545,7 +536,6 @@
       <w:r>
         <w:rPr>
           <w:rFonts w:ascii="Geʾez Manuscript Zemen Regular" w:hAnsi="Geʾez Manuscript Zemen Regular" w:cs="Geʾez Manuscript Zemen Regular"/>
-          <w:color w:val="000000"/>
           <w:sz w:val="36"/>
           <w:szCs w:val="36"/>
         </w:rPr>
@@ -558,7 +548,7 @@
           <w:sz w:val="36"/>
           <w:szCs w:val="36"/>
         </w:rPr>
-        <w:t>፷</w:t>
+        <w:t></w:t>
       </w:r>
       <w:r>
         <w:rPr>
@@ -602,7 +592,6 @@
       <w:r>
         <w:rPr>
           <w:rFonts w:ascii="Geʾez Manuscript Zemen Regular" w:hAnsi="Geʾez Manuscript Zemen Regular" w:cs="Geʾez Manuscript Zemen Regular"/>
-          <w:color w:val="000000"/>
           <w:sz w:val="36"/>
           <w:szCs w:val="36"/>
         </w:rPr>
@@ -631,7 +620,6 @@
       <w:r>
         <w:rPr>
           <w:rFonts w:ascii="Geʾez Manuscript Zemen Regular" w:hAnsi="Geʾez Manuscript Zemen Regular" w:cs="Geʾez Manuscript Zemen Regular"/>
-          <w:color w:val="000000"/>
           <w:sz w:val="36"/>
           <w:szCs w:val="36"/>
         </w:rPr>
@@ -755,7 +743,6 @@
       <w:r>
         <w:rPr>
           <w:rFonts w:ascii="Geʾez Manuscript Zemen Regular" w:hAnsi="Geʾez Manuscript Zemen Regular" w:cs="Geʾez Manuscript Zemen Regular"/>
-          <w:color w:val="000000"/>
           <w:sz w:val="36"/>
           <w:szCs w:val="36"/>
         </w:rPr>
@@ -809,7 +796,15 @@
           <w:sz w:val="36"/>
           <w:szCs w:val="36"/>
         </w:rPr>
-        <w:t>፡</w:t>
+        <w:t>፡</w:t>
+      </w:r>
+      <w:r>
+        <w:rPr>
+          <w:rFonts w:ascii="Geʾez Manuscript Zemen Regular" w:hAnsi="Geʾez Manuscript Zemen Regular" w:cs="Geʾez Manuscript Zemen Regular"/>
+          <w:sz w:val="36"/>
+          <w:szCs w:val="36"/>
+        </w:rPr>
+        <w:t></w:t>
       </w:r>
     </w:p>
     <w:p>
@@ -844,7 +839,6 @@
       <w:r>
         <w:rPr>
           <w:rFonts w:ascii="Geʾez Manuscript Zemen Regular" w:hAnsi="Geʾez Manuscript Zemen Regular" w:cs="Geʾez Manuscript Zemen Regular"/>
-          <w:color w:val="000000"/>
           <w:sz w:val="36"/>
           <w:szCs w:val="36"/>
         </w:rPr>
@@ -922,7 +916,6 @@
       <w:r>
         <w:rPr>
           <w:rFonts w:ascii="Geʾez Manuscript Zemen Regular" w:hAnsi="Geʾez Manuscript Zemen Regular" w:cs="Geʾez Manuscript Zemen Regular"/>
-          <w:color w:val="000000"/>
           <w:sz w:val="36"/>
           <w:szCs w:val="36"/>
         </w:rPr>
@@ -960,7 +953,6 @@
       <w:r>
         <w:rPr>
           <w:rFonts w:ascii="Geʾez Manuscript Zemen Regular" w:hAnsi="Geʾez Manuscript Zemen Regular" w:cs="Geʾez Manuscript Zemen Regular"/>
-          <w:color w:val="000000"/>
           <w:sz w:val="36"/>
           <w:szCs w:val="36"/>
         </w:rPr>
@@ -1070,7 +1062,7 @@
           </mc:Choice>
           <mc:Fallback>
             <w:pict>
-              <v:line w14:anchorId="6A197EDD" id="Straight Connector 2" o:spid="_x0000_s1026" style="position:absolute;z-index:251661312;visibility:visible;mso-wrap-style:square;mso-width-percent:0;mso-height-percent:0;mso-wrap-distance-left:9pt;mso-wrap-distance-top:0;mso-wrap-distance-right:9pt;mso-wrap-distance-bottom:0;mso-position-horizontal:absolute;mso-position-horizontal-relative:text;mso-position-vertical:absolute;mso-position-vertical-relative:text;mso-width-percent:0;mso-height-percent:0;mso-width-relative:margin;mso-height-relative:margin" from="221.45pt,27.2pt" to="222.95pt,180.85pt" o:gfxdata="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" strokecolor="#a5a5a5 [3206]" strokeweight="1.5pt">
+              <v:line w14:anchorId="6A197EDD" id="Straight Connector 2" o:spid="_x0000_s1026" style="position:absolute;z-index:251661312;visibility:visible;mso-wrap-style:square;mso-width-percent:0;mso-height-percent:0;mso-wrap-distance-left:9pt;mso-wrap-distance-top:0;mso-wrap-distance-right:9pt;mso-wrap-distance-bottom:0;mso-position-horizontal:absolute;mso-position-horizontal-relative:text;mso-position-vertical:absolute;mso-position-vertical-relative:text;mso-width-percent:0;mso-height-percent:0;mso-width-relative:margin;mso-height-relative:margin" from="221.45pt,27.2pt" to="222.95pt,180.85pt" o:gfxdata="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" strokecolor="#a5a5a5 [3206]" strokeweight="1.5pt">
                 <v:stroke joinstyle="miter"/>
               </v:line>
             </w:pict>
@@ -1091,7 +1083,6 @@
       <w:r>
         <w:rPr>
           <w:rFonts w:ascii="Geʾez Manuscript Zemen Regular" w:hAnsi="Geʾez Manuscript Zemen Regular" w:cs="Geʾez Manuscript Zemen Regular"/>
-          <w:color w:val="000000"/>
           <w:sz w:val="36"/>
           <w:szCs w:val="36"/>
         </w:rPr>
@@ -1158,7 +1149,6 @@
       <w:r>
         <w:rPr>
           <w:rFonts w:ascii="Geʾez Manuscript Zemen Regular" w:hAnsi="Geʾez Manuscript Zemen Regular" w:cs="Geʾez Manuscript Zemen Regular"/>
-          <w:color w:val="000000"/>
           <w:sz w:val="36"/>
           <w:szCs w:val="36"/>
         </w:rPr>
@@ -1235,7 +1225,6 @@
       <w:r>
         <w:rPr>
           <w:rFonts w:ascii="Geʾez Manuscript Zemen Regular" w:hAnsi="Geʾez Manuscript Zemen Regular" w:cs="Geʾez Manuscript Zemen Regular"/>
-          <w:color w:val="000000"/>
           <w:sz w:val="36"/>
           <w:szCs w:val="36"/>
         </w:rPr>
@@ -1274,7 +1263,6 @@
       <w:r>
         <w:rPr>
           <w:rFonts w:ascii="Geʾez Manuscript Zemen Regular" w:hAnsi="Geʾez Manuscript Zemen Regular" w:cs="Geʾez Manuscript Zemen Regular"/>
-          <w:color w:val="000000"/>
           <w:sz w:val="36"/>
           <w:szCs w:val="36"/>
         </w:rPr>
@@ -1349,7 +1337,6 @@
       <w:r>
         <w:rPr>
           <w:rFonts w:ascii="Geʾez Manuscript Zemen Regular" w:hAnsi="Geʾez Manuscript Zemen Regular" w:cs="Geʾez Manuscript Zemen Regular"/>
-          <w:color w:val="000000"/>
           <w:sz w:val="36"/>
           <w:szCs w:val="36"/>
         </w:rPr>
@@ -1406,7 +1393,6 @@
       <w:r>
         <w:rPr>
           <w:rFonts w:ascii="Geʾez Manuscript Zemen Regular" w:hAnsi="Geʾez Manuscript Zemen Regular" w:cs="Geʾez Manuscript Zemen Regular"/>
-          <w:color w:val="000000"/>
           <w:sz w:val="36"/>
           <w:szCs w:val="36"/>
         </w:rPr>
@@ -1463,7 +1449,6 @@
       <w:r>
         <w:rPr>
           <w:rFonts w:ascii="Geʾez Manuscript Zemen Regular" w:hAnsi="Geʾez Manuscript Zemen Regular" w:cs="Geʾez Manuscript Zemen Regular"/>
-          <w:color w:val="000000"/>
           <w:sz w:val="36"/>
           <w:szCs w:val="36"/>
         </w:rPr>
@@ -1501,7 +1486,6 @@
       <w:r>
         <w:rPr>
           <w:rFonts w:ascii="Geʾez Manuscript Zemen Regular" w:hAnsi="Geʾez Manuscript Zemen Regular" w:cs="Geʾez Manuscript Zemen Regular"/>
-          <w:color w:val="000000"/>
           <w:sz w:val="36"/>
           <w:szCs w:val="36"/>
         </w:rPr>
@@ -1540,7 +1524,6 @@
       <w:r>
         <w:rPr>
           <w:rFonts w:ascii="Geʾez Manuscript Zemen Regular" w:hAnsi="Geʾez Manuscript Zemen Regular" w:cs="Geʾez Manuscript Zemen Regular"/>
-          <w:color w:val="000000"/>
           <w:sz w:val="36"/>
           <w:szCs w:val="36"/>
         </w:rPr>
@@ -1553,32 +1536,38 @@
           <w:sz w:val="36"/>
           <w:szCs w:val="36"/>
         </w:rPr>
-        <w:t xml:space="preserve">           </w:t>
-      </w:r>
-    </w:p>
-    <w:p>
-      <w:pPr>
-        <w:rPr>
-          <w:rFonts w:ascii="Geʾez Manuscript Zemen Regular" w:hAnsi="Geʾez Manuscript Zemen Regular" w:cs="Geʾez Manuscript Zemen Regular"/>
-          <w:color w:val="000000"/>
-          <w:sz w:val="36"/>
-          <w:szCs w:val="36"/>
-        </w:rPr>
-      </w:pPr>
-    </w:p>
-    <w:p>
-      <w:pPr>
-        <w:rPr>
-          <w:rFonts w:ascii="Geʾez Manuscript Zemen Regular" w:hAnsi="Geʾez Manuscript Zemen Regular" w:cs="Geʾez Manuscript Zemen Regular"/>
-          <w:color w:val="000000"/>
-          <w:sz w:val="36"/>
-          <w:szCs w:val="36"/>
-        </w:rPr>
-      </w:pPr>
-      <w:r>
-        <w:rPr>
-          <w:rFonts w:ascii="Geʾez Manuscript Zemen Regular" w:hAnsi="Geʾez Manuscript Zemen Regular" w:cs="Geʾez Manuscript Zemen Regular"/>
-          <w:color w:val="000000"/>
+        <w:t xml:space="preserve">           </w:t>
+      </w:r>
+      <w:r>
+        <w:rPr>
+          <w:rFonts w:ascii="Geʾez Manuscript Zemen Regular" w:hAnsi="Geʾez Manuscript Zemen Regular" w:cs="Geʾez Manuscript Zemen Regular"/>
+          <w:sz w:val="36"/>
+          <w:szCs w:val="36"/>
+        </w:rPr>
+        <w:t></w:t>
+      </w:r>
+    </w:p>
+    <w:p>
+      <w:pPr>
+        <w:rPr>
+          <w:rFonts w:ascii="Geʾez Manuscript Zemen Regular" w:hAnsi="Geʾez Manuscript Zemen Regular" w:cs="Geʾez Manuscript Zemen Regular"/>
+          <w:color w:val="000000"/>
+          <w:sz w:val="36"/>
+          <w:szCs w:val="36"/>
+        </w:rPr>
+      </w:pPr>
+    </w:p>
+    <w:p>
+      <w:pPr>
+        <w:rPr>
+          <w:rFonts w:ascii="Geʾez Manuscript Zemen Regular" w:hAnsi="Geʾez Manuscript Zemen Regular" w:cs="Geʾez Manuscript Zemen Regular"/>
+          <w:sz w:val="36"/>
+          <w:szCs w:val="36"/>
+        </w:rPr>
+      </w:pPr>
+      <w:r>
+        <w:rPr>
+          <w:rFonts w:ascii="Geʾez Manuscript Zemen Regular" w:hAnsi="Geʾez Manuscript Zemen Regular" w:cs="Geʾez Manuscript Zemen Regular"/>
           <w:sz w:val="36"/>
           <w:szCs w:val="36"/>
         </w:rPr>
@@ -1587,7 +1576,6 @@
       <w:r>
         <w:rPr>
           <w:rFonts w:ascii="Geʾez Manuscript Zemen Regular" w:hAnsi="Geʾez Manuscript Zemen Regular" w:cs="Geʾez Manuscript Zemen Regular"/>
-          <w:color w:val="000000"/>
           <w:sz w:val="36"/>
           <w:szCs w:val="36"/>
         </w:rPr>
@@ -1596,7 +1584,6 @@
       <w:r>
         <w:rPr>
           <w:rFonts w:ascii="Geʾez Manuscript Zemen Regular" w:hAnsi="Geʾez Manuscript Zemen Regular" w:cs="Geʾez Manuscript Zemen Regular"/>
-          <w:color w:val="000000"/>
           <w:sz w:val="36"/>
           <w:szCs w:val="36"/>
         </w:rPr>
@@ -1607,15 +1594,13 @@
       <w:pPr>
         <w:rPr>
           <w:rFonts w:ascii="Geʾez Manuscript Zemen Regular" w:hAnsi="Geʾez Manuscript Zemen Regular" w:cs="Geʾez Manuscript Zemen Regular"/>
-          <w:color w:val="000000"/>
-          <w:sz w:val="36"/>
-          <w:szCs w:val="36"/>
-        </w:rPr>
-      </w:pPr>
-      <w:r>
-        <w:rPr>
-          <w:rFonts w:ascii="Geʾez Manuscript Zemen Regular" w:hAnsi="Geʾez Manuscript Zemen Regular" w:cs="Geʾez Manuscript Zemen Regular"/>
-          <w:color w:val="000000"/>
+          <w:sz w:val="36"/>
+          <w:szCs w:val="36"/>
+        </w:rPr>
+      </w:pPr>
+      <w:r>
+        <w:rPr>
+          <w:rFonts w:ascii="Geʾez Manuscript Zemen Regular" w:hAnsi="Geʾez Manuscript Zemen Regular" w:cs="Geʾez Manuscript Zemen Regular"/>
           <w:sz w:val="36"/>
           <w:szCs w:val="36"/>
         </w:rPr>
@@ -1624,7 +1609,6 @@
       <w:r>
         <w:rPr>
           <w:rFonts w:ascii="Geʾez Manuscript Zemen Regular" w:hAnsi="Geʾez Manuscript Zemen Regular" w:cs="Geʾez Manuscript Zemen Regular"/>
-          <w:color w:val="000000"/>
           <w:sz w:val="36"/>
           <w:szCs w:val="36"/>
         </w:rPr>
@@ -1633,7 +1617,6 @@
       <w:r>
         <w:rPr>
           <w:rFonts w:ascii="Geʾez Manuscript Zemen Regular" w:hAnsi="Geʾez Manuscript Zemen Regular" w:cs="Geʾez Manuscript Zemen Regular"/>
-          <w:color w:val="000000"/>
           <w:sz w:val="36"/>
           <w:szCs w:val="36"/>
         </w:rPr>
@@ -1642,7 +1625,6 @@
       <w:r>
         <w:rPr>
           <w:rFonts w:ascii="Geʾez Manuscript Zemen Regular" w:hAnsi="Geʾez Manuscript Zemen Regular" w:cs="Geʾez Manuscript Zemen Regular"/>
-          <w:color w:val="000000"/>
           <w:sz w:val="36"/>
           <w:szCs w:val="36"/>
         </w:rPr>
@@ -1651,7 +1633,6 @@
       <w:r>
         <w:rPr>
           <w:rFonts w:ascii="Geʾez Manuscript Zemen Regular" w:hAnsi="Geʾez Manuscript Zemen Regular" w:cs="Geʾez Manuscript Zemen Regular"/>
-          <w:color w:val="000000"/>
           <w:sz w:val="36"/>
           <w:szCs w:val="36"/>
         </w:rPr>
@@ -1660,7 +1641,6 @@
       <w:r>
         <w:rPr>
           <w:rFonts w:ascii="Geʾez Manuscript Zemen Regular" w:hAnsi="Geʾez Manuscript Zemen Regular" w:cs="Geʾez Manuscript Zemen Regular"/>
-          <w:color w:val="000000"/>
           <w:sz w:val="36"/>
           <w:szCs w:val="36"/>
         </w:rPr>
@@ -1671,7 +1651,6 @@
           <w:rFonts w:ascii="Geʾez Manuscript Zemen Regular" w:hAnsi="Geʾez Manuscript Zemen Regular" w:cs="Geʾez Manuscript Zemen Regular"/>
           <w:b/>
           <w:bCs/>
-          <w:color w:val="FF0000"/>
           <w:sz w:val="36"/>
           <w:szCs w:val="36"/>
         </w:rPr>
@@ -2749,14 +2728,7 @@
           <w:rFonts w:ascii="Geʾez Manuscript Zemen Regular" w:hAnsi="Geʾez Manuscript Zemen Regular" w:cs="Geʾez Manuscript Zemen Regular"/>
           <w:color w:val="000000"/>
         </w:rPr>
-        <w:t xml:space="preserve"> </w:t>
-      </w:r>
-      <w:r>
-        <w:rPr>
-          <w:rFonts w:ascii="Geʾez Manuscript Zemen Regular" w:hAnsi="Geʾez Manuscript Zemen Regular" w:cs="Geʾez Manuscript Zemen Regular"/>
-          <w:color w:val="000000"/>
-        </w:rPr>
-        <w:t></w:t>
+        <w:t xml:space="preserve"> </w:t>
       </w:r>
       <w:r>
         <w:rPr>
@@ -2850,6 +2822,7 @@
       <w:r>
         <w:rPr>
           <w:rFonts w:ascii="Nyala" w:hAnsi="Nyala" w:cstheme="minorHAnsi"/>
+          <w:noProof/>
           <w:color w:val="000000"/>
           <w:sz w:val="36"/>
           <w:szCs w:val="36"/>
@@ -2983,6 +2956,7 @@
       <w:r>
         <w:rPr>
           <w:rFonts w:ascii="Nyala" w:hAnsi="Nyala" w:cstheme="minorHAnsi"/>
+          <w:noProof/>
           <w:color w:val="000000"/>
           <w:sz w:val="36"/>
           <w:szCs w:val="36"/>
@@ -3088,6 +3062,7 @@
       <w:r>
         <w:rPr>
           <w:rFonts w:cstheme="minorHAnsi"/>
+          <w:noProof/>
           <w:color w:val="000000"/>
         </w:rPr>
         <w:drawing>
@@ -3442,7 +3417,7 @@
         <v:path o:extrusionok="f" gradientshapeok="t" o:connecttype="rect"/>
         <o:lock v:ext="edit" aspectratio="t"/>
       </v:shapetype>
-      <v:shape id="_x0000_i1042" type="#_x0000_t75" style="width:30.3pt;height:17.55pt;visibility:visible;mso-wrap-style:square" o:bullet="t">
+      <v:shape id="_x0000_i1100" type="#_x0000_t75" style="width:30.3pt;height:17.6pt;visibility:visible;mso-wrap-style:square" o:bullet="t">
         <v:imagedata r:id="rId1" o:title=""/>
       </v:shape>
     </w:pict>

</xml_diff>